<commit_message>
update the (in progress) labo Java
</commit_message>
<xml_diff>
--- a/master/technofutur-formation/Java (advanced)/labo Java/Exercice récapitulatif Labo.docx
+++ b/master/technofutur-formation/Java (advanced)/labo Java/Exercice récapitulatif Labo.docx
@@ -12,6 +12,10 @@
         <w:jc w:val="center"/>
       </w:pPr>
       <w:r>
+        <w:rPr>
+          <w:noProof/>
+          <w:lang w:eastAsia="fr-BE"/>
+        </w:rPr>
         <w:drawing>
           <wp:inline distT="0" distB="0" distL="0" distR="0" wp14:anchorId="20A807D6" wp14:editId="69416F50">
             <wp:extent cx="1778521" cy="1085850"/>
@@ -383,8 +387,6 @@
         </w:rPr>
         <w:br w:type="page"/>
       </w:r>
-      <w:bookmarkStart w:id="0" w:name="_GoBack"/>
-      <w:bookmarkEnd w:id="0"/>
     </w:p>
     <w:p>
       <w:pPr>
@@ -399,7 +401,7 @@
           <w:lang w:eastAsia="fr-FR"/>
         </w:rPr>
       </w:pPr>
-      <w:bookmarkStart w:id="1" w:name="_Toc401063549"/>
+      <w:bookmarkStart w:id="0" w:name="_Toc401063549"/>
       <w:r>
         <w:rPr>
           <w:rFonts w:ascii="Cambria" w:eastAsia="Times New Roman" w:hAnsi="Cambria"/>
@@ -412,7 +414,7 @@
         <w:lastRenderedPageBreak/>
         <w:t>Table des matières</w:t>
       </w:r>
-      <w:bookmarkEnd w:id="1"/>
+      <w:bookmarkEnd w:id="0"/>
     </w:p>
     <w:p>
       <w:pPr>
@@ -3704,22 +3706,22 @@
       <w:r>
         <w:br w:type="page"/>
       </w:r>
-      <w:bookmarkStart w:id="2" w:name="_Toc401063550"/>
+      <w:bookmarkStart w:id="1" w:name="_Toc401063550"/>
       <w:r>
         <w:lastRenderedPageBreak/>
         <w:t>Description</w:t>
       </w:r>
+      <w:bookmarkEnd w:id="1"/>
+    </w:p>
+    <w:p>
+      <w:pPr>
+        <w:pStyle w:val="Titre2"/>
+      </w:pPr>
+      <w:bookmarkStart w:id="2" w:name="_Toc401063551"/>
+      <w:r>
+        <w:t>Objectifs</w:t>
+      </w:r>
       <w:bookmarkEnd w:id="2"/>
-    </w:p>
-    <w:p>
-      <w:pPr>
-        <w:pStyle w:val="Titre2"/>
-      </w:pPr>
-      <w:bookmarkStart w:id="3" w:name="_Toc401063551"/>
-      <w:r>
-        <w:t>Objectifs</w:t>
-      </w:r>
-      <w:bookmarkEnd w:id="3"/>
     </w:p>
     <w:p>
       <w:r>
@@ -3760,11 +3762,11 @@
       <w:pPr>
         <w:pStyle w:val="Titre2"/>
       </w:pPr>
-      <w:bookmarkStart w:id="4" w:name="_Toc401063552"/>
+      <w:bookmarkStart w:id="3" w:name="_Toc401063552"/>
       <w:r>
         <w:t>Déroulement</w:t>
       </w:r>
-      <w:bookmarkEnd w:id="4"/>
+      <w:bookmarkEnd w:id="3"/>
     </w:p>
     <w:p>
       <w:r>
@@ -3848,22 +3850,22 @@
       <w:pPr>
         <w:pStyle w:val="Titre1"/>
       </w:pPr>
-      <w:bookmarkStart w:id="5" w:name="_Toc401063553"/>
+      <w:bookmarkStart w:id="4" w:name="_Toc401063553"/>
       <w:r>
         <w:lastRenderedPageBreak/>
         <w:t>Présentation</w:t>
       </w:r>
+      <w:bookmarkEnd w:id="4"/>
+    </w:p>
+    <w:p>
+      <w:pPr>
+        <w:pStyle w:val="Titre2"/>
+      </w:pPr>
+      <w:bookmarkStart w:id="5" w:name="_Toc401063554"/>
+      <w:r>
+        <w:t>Description fonctionnelle</w:t>
+      </w:r>
       <w:bookmarkEnd w:id="5"/>
-    </w:p>
-    <w:p>
-      <w:pPr>
-        <w:pStyle w:val="Titre2"/>
-      </w:pPr>
-      <w:bookmarkStart w:id="6" w:name="_Toc401063554"/>
-      <w:r>
-        <w:t>Description fonctionnelle</w:t>
-      </w:r>
-      <w:bookmarkEnd w:id="6"/>
     </w:p>
     <w:p>
       <w:r>
@@ -3990,7 +3992,7 @@
       <w:pPr>
         <w:pStyle w:val="Titre1"/>
       </w:pPr>
-      <w:bookmarkStart w:id="7" w:name="_Toc401063555"/>
+      <w:bookmarkStart w:id="6" w:name="_Toc401063555"/>
       <w:r>
         <w:lastRenderedPageBreak/>
         <w:t xml:space="preserve">Partie 1 – </w:t>
@@ -3998,30 +4000,25 @@
       <w:r>
         <w:t>Modèles de données</w:t>
       </w:r>
+      <w:bookmarkEnd w:id="6"/>
+    </w:p>
+    <w:p>
+      <w:pPr>
+        <w:pStyle w:val="Titre2"/>
+      </w:pPr>
+      <w:bookmarkStart w:id="7" w:name="_Toc401063556"/>
+      <w:r>
+        <w:t>Description</w:t>
+      </w:r>
       <w:bookmarkEnd w:id="7"/>
     </w:p>
     <w:p>
-      <w:pPr>
-        <w:pStyle w:val="Titre2"/>
-      </w:pPr>
-      <w:bookmarkStart w:id="8" w:name="_Toc401063556"/>
-      <w:r>
-        <w:t>Description</w:t>
-      </w:r>
-      <w:bookmarkEnd w:id="8"/>
-    </w:p>
-    <w:p>
       <w:r>
         <w:t xml:space="preserve">Dans cette partie, nous allons créer les </w:t>
       </w:r>
       <w:r>
-        <w:t xml:space="preserve">entités et les DAO nécessaires au bon fonctionnement de </w:t>
-      </w:r>
-      <w:proofErr w:type="gramStart"/>
-      <w:r>
-        <w:t>l’application</w:t>
-      </w:r>
-      <w:proofErr w:type="gramEnd"/>
+        <w:t>entités et les DAO nécessaires au bon fonctionnement de l’application</w:t>
+      </w:r>
       <w:r>
         <w:t>.</w:t>
       </w:r>
@@ -4104,11 +4101,11 @@
       <w:pPr>
         <w:pStyle w:val="Titre2"/>
       </w:pPr>
-      <w:bookmarkStart w:id="9" w:name="_Toc401063557"/>
+      <w:bookmarkStart w:id="8" w:name="_Toc401063557"/>
       <w:r>
         <w:t>Etapes</w:t>
       </w:r>
-      <w:bookmarkEnd w:id="9"/>
+      <w:bookmarkEnd w:id="8"/>
     </w:p>
     <w:p>
       <w:pPr>
@@ -4508,11 +4505,11 @@
       <w:pPr>
         <w:pStyle w:val="Titre2"/>
       </w:pPr>
-      <w:bookmarkStart w:id="10" w:name="_Toc401063558"/>
+      <w:bookmarkStart w:id="9" w:name="_Toc401063558"/>
       <w:r>
         <w:t>Auto-évaluation</w:t>
       </w:r>
-      <w:bookmarkEnd w:id="10"/>
+      <w:bookmarkEnd w:id="9"/>
     </w:p>
     <w:p>
       <w:r>
@@ -4553,7 +4550,11 @@
             <w:tcW w:w="567" w:type="dxa"/>
             <w:vAlign w:val="center"/>
           </w:tcPr>
-          <w:p/>
+          <w:p>
+            <w:r>
+              <w:t>V</w:t>
+            </w:r>
+          </w:p>
         </w:tc>
       </w:tr>
       <w:tr>
@@ -4590,7 +4591,11 @@
             <w:tcW w:w="567" w:type="dxa"/>
             <w:vAlign w:val="center"/>
           </w:tcPr>
-          <w:p/>
+          <w:p>
+            <w:r>
+              <w:t>V</w:t>
+            </w:r>
+          </w:p>
         </w:tc>
       </w:tr>
       <w:tr>
@@ -4613,7 +4618,11 @@
             <w:tcW w:w="567" w:type="dxa"/>
             <w:vAlign w:val="center"/>
           </w:tcPr>
-          <w:p/>
+          <w:p>
+            <w:r>
+              <w:t>V</w:t>
+            </w:r>
+          </w:p>
         </w:tc>
       </w:tr>
       <w:tr>
@@ -4636,7 +4645,13 @@
             <w:tcW w:w="567" w:type="dxa"/>
             <w:vAlign w:val="center"/>
           </w:tcPr>
-          <w:p/>
+          <w:p>
+            <w:r>
+              <w:t>V</w:t>
+            </w:r>
+            <w:bookmarkStart w:id="10" w:name="_GoBack"/>
+            <w:bookmarkEnd w:id="10"/>
+          </w:p>
         </w:tc>
       </w:tr>
     </w:tbl>
@@ -6574,8 +6589,10 @@
           <w:r>
             <w:rPr>
               <w:i/>
+              <w:noProof/>
               <w:sz w:val="16"/>
               <w:szCs w:val="16"/>
+              <w:lang w:eastAsia="fr-BE"/>
             </w:rPr>
             <w:drawing>
               <wp:inline distT="0" distB="0" distL="0" distR="0" wp14:anchorId="40743CF4" wp14:editId="46532C37">
@@ -6740,7 +6757,7 @@
               <w:sz w:val="16"/>
               <w:szCs w:val="16"/>
             </w:rPr>
-            <w:t>14</w:t>
+            <w:t>7</w:t>
           </w:r>
           <w:r>
             <w:rPr>
@@ -8731,6 +8748,7 @@
   <w:style w:type="character" w:default="1" w:styleId="Policepardfaut">
     <w:name w:val="Default Paragraph Font"/>
     <w:uiPriority w:val="1"/>
+    <w:semiHidden/>
     <w:unhideWhenUsed/>
   </w:style>
   <w:style w:type="table" w:default="1" w:styleId="TableauNormal">
@@ -8910,6 +8928,7 @@
     <w:tblPr>
       <w:tblStyleRowBandSize w:val="1"/>
       <w:tblStyleColBandSize w:val="1"/>
+      <w:tblInd w:w="0" w:type="dxa"/>
       <w:tblBorders>
         <w:top w:val="single" w:sz="8" w:space="0" w:color="4F81BD"/>
         <w:left w:val="single" w:sz="8" w:space="0" w:color="4F81BD"/>
@@ -8918,6 +8937,12 @@
         <w:insideH w:val="single" w:sz="8" w:space="0" w:color="4F81BD"/>
         <w:insideV w:val="single" w:sz="8" w:space="0" w:color="4F81BD"/>
       </w:tblBorders>
+      <w:tblCellMar>
+        <w:top w:w="0" w:type="dxa"/>
+        <w:left w:w="108" w:type="dxa"/>
+        <w:bottom w:w="0" w:type="dxa"/>
+        <w:right w:w="108" w:type="dxa"/>
+      </w:tblCellMar>
     </w:tblPr>
     <w:tcPr>
       <w:shd w:val="clear" w:color="auto" w:fill="D3DFEE"/>
@@ -9121,6 +9146,7 @@
     <w:tblPr>
       <w:tblStyleRowBandSize w:val="1"/>
       <w:tblStyleColBandSize w:val="1"/>
+      <w:tblInd w:w="0" w:type="dxa"/>
       <w:tblBorders>
         <w:top w:val="single" w:sz="8" w:space="0" w:color="7BA0CD"/>
         <w:left w:val="single" w:sz="8" w:space="0" w:color="7BA0CD"/>
@@ -9129,6 +9155,12 @@
         <w:insideH w:val="single" w:sz="8" w:space="0" w:color="7BA0CD"/>
         <w:insideV w:val="single" w:sz="8" w:space="0" w:color="7BA0CD"/>
       </w:tblBorders>
+      <w:tblCellMar>
+        <w:top w:w="0" w:type="dxa"/>
+        <w:left w:w="108" w:type="dxa"/>
+        <w:bottom w:w="0" w:type="dxa"/>
+        <w:right w:w="108" w:type="dxa"/>
+      </w:tblCellMar>
     </w:tblPr>
     <w:tcPr>
       <w:shd w:val="clear" w:color="auto" w:fill="D3DFEE"/>
@@ -9487,6 +9519,7 @@
     <w:uiPriority w:val="59"/>
     <w:rsid w:val="00E97C93"/>
     <w:tblPr>
+      <w:tblInd w:w="0" w:type="dxa"/>
       <w:tblBorders>
         <w:top w:val="single" w:sz="4" w:space="0" w:color="000000" w:themeColor="text1"/>
         <w:left w:val="single" w:sz="4" w:space="0" w:color="000000" w:themeColor="text1"/>
@@ -9495,6 +9528,12 @@
         <w:insideH w:val="single" w:sz="4" w:space="0" w:color="000000" w:themeColor="text1"/>
         <w:insideV w:val="single" w:sz="4" w:space="0" w:color="000000" w:themeColor="text1"/>
       </w:tblBorders>
+      <w:tblCellMar>
+        <w:top w:w="0" w:type="dxa"/>
+        <w:left w:w="108" w:type="dxa"/>
+        <w:bottom w:w="0" w:type="dxa"/>
+        <w:right w:w="108" w:type="dxa"/>
+      </w:tblCellMar>
     </w:tblPr>
   </w:style>
   <w:style w:type="paragraph" w:styleId="Listepuces">
@@ -9801,7 +9840,7 @@
 </file>
 
 <file path=customXml/itemProps1.xml><?xml version="1.0" encoding="utf-8"?>
-<ds:datastoreItem xmlns:ds="http://schemas.openxmlformats.org/officeDocument/2006/customXml" ds:itemID="{A405C01C-4F8F-477A-A2BC-F71D72E05EF4}">
+<ds:datastoreItem xmlns:ds="http://schemas.openxmlformats.org/officeDocument/2006/customXml" ds:itemID="{559A111E-4797-44B8-B4BF-C8C43886DBF6}">
   <ds:schemaRefs>
     <ds:schemaRef ds:uri="http://schemas.openxmlformats.org/officeDocument/2006/bibliography"/>
   </ds:schemaRefs>

</xml_diff>